<commit_message>
Embed Q12 Excel-style table image
</commit_message>
<xml_diff>
--- a/lab08/lab08_output/lab_08.docx key.docx
+++ b/lab08/lab08_output/lab_08.docx key.docx
@@ -30,7 +30,7 @@
         <w:t xml:space="preserve">Klugman</w:t>
       </w:r>
     </w:p>
-    <w:bookmarkStart w:id="40" w:name="lab-8-overview"/>
+    <w:bookmarkStart w:id="43" w:name="lab-8-overview"/>
     <w:p>
       <w:pPr>
         <w:pStyle w:val="Heading1"/>
@@ -204,6 +204,18 @@
       </w:r>
       <w:r>
         <w:rPr>
+          <w:rStyle w:val="FunctionTok"/>
+        </w:rPr>
+        <w:t xml:space="preserve">file.path</w:t>
+      </w:r>
+      <w:r>
+        <w:rPr>
+          <w:rStyle w:val="NormalTok"/>
+        </w:rPr>
+        <w:t xml:space="preserve">(root_dir, </w:t>
+      </w:r>
+      <w:r>
+        <w:rPr>
           <w:rStyle w:val="StringTok"/>
         </w:rPr>
         <w:t xml:space="preserve">"Rallfun-v45.txt"</w:t>
@@ -212,7 +224,7 @@
         <w:rPr>
           <w:rStyle w:val="NormalTok"/>
         </w:rPr>
-        <w:t xml:space="preserve">)</w:t>
+        <w:t xml:space="preserve">))</w:t>
       </w:r>
     </w:p>
     <w:p>
@@ -300,6 +312,18 @@
       </w:r>
       <w:r>
         <w:rPr>
+          <w:rStyle w:val="FunctionTok"/>
+        </w:rPr>
+        <w:t xml:space="preserve">file.path</w:t>
+      </w:r>
+      <w:r>
+        <w:rPr>
+          <w:rStyle w:val="NormalTok"/>
+        </w:rPr>
+        <w:t xml:space="preserve">(root_dir, </w:t>
+      </w:r>
+      <w:r>
+        <w:rPr>
           <w:rStyle w:val="StringTok"/>
         </w:rPr>
         <w:t xml:space="preserve">"wordsum v2.sav"</w:t>
@@ -308,7 +332,7 @@
         <w:rPr>
           <w:rStyle w:val="NormalTok"/>
         </w:rPr>
-        <w:t xml:space="preserve">)</w:t>
+        <w:t xml:space="preserve">))</w:t>
       </w:r>
       <w:r>
         <w:br/>
@@ -4876,7 +4900,7 @@
       </w:r>
     </w:p>
     <w:bookmarkEnd w:id="33"/>
-    <w:bookmarkStart w:id="34" w:name="problem-12-5-pts"/>
+    <w:bookmarkStart w:id="37" w:name="problem-12-5-pts"/>
     <w:p>
       <w:pPr>
         <w:pStyle w:val="Heading2"/>
@@ -5161,47 +5185,1151 @@
     </w:p>
     <w:p>
       <w:pPr>
+        <w:pStyle w:val="CaptionedFigure"/>
+      </w:pPr>
+      <w:r>
+        <w:drawing>
+          <wp:inline>
+            <wp:extent cx="5541539" cy="2329652"/>
+            <wp:effectExtent b="0" l="0" r="0" t="0"/>
+            <wp:docPr descr="Excel-style table of cell means" title="" id="35" name="Picture"/>
+            <a:graphic>
+              <a:graphicData uri="http://schemas.openxmlformats.org/drawingml/2006/picture">
+                <pic:pic>
+                  <pic:nvPicPr>
+                    <pic:cNvPr descr="q12_cell_means.png" id="36" name="Picture"/>
+                    <pic:cNvPicPr>
+                      <a:picLocks noChangeArrowheads="1" noChangeAspect="1"/>
+                    </pic:cNvPicPr>
+                  </pic:nvPicPr>
+                  <pic:blipFill>
+                    <a:blip r:embed="rId34"/>
+                    <a:stretch>
+                      <a:fillRect/>
+                    </a:stretch>
+                  </pic:blipFill>
+                  <pic:spPr bwMode="auto">
+                    <a:xfrm>
+                      <a:off x="0" y="0"/>
+                      <a:ext cx="5541539" cy="2329652"/>
+                    </a:xfrm>
+                    <a:prstGeom prst="rect">
+                      <a:avLst/>
+                    </a:prstGeom>
+                    <a:noFill/>
+                    <a:ln w="9525">
+                      <a:noFill/>
+                      <a:headEnd/>
+                      <a:tailEnd/>
+                    </a:ln>
+                  </pic:spPr>
+                </pic:pic>
+              </a:graphicData>
+            </a:graphic>
+          </wp:inline>
+        </w:drawing>
+      </w:r>
+    </w:p>
+    <w:p>
+      <w:pPr>
+        <w:pStyle w:val="ImageCaption"/>
+      </w:pPr>
+      <w:r>
+        <w:t xml:space="preserve">Excel-style table of cell means</w:t>
+      </w:r>
+    </w:p>
+    <w:p>
+      <w:pPr>
+        <w:pStyle w:val="BodyText"/>
+      </w:pPr>
+      <w:r>
+        <w:t xml:space="preserve">Create a 4x2 table in Excel with rows as</w:t>
+      </w:r>
+      <w:r>
+        <w:t xml:space="preserve"> </w:t>
+      </w:r>
+      <w:r>
+        <w:rPr>
+          <w:rStyle w:val="VerbatimChar"/>
+        </w:rPr>
+        <w:t xml:space="preserve">regions_f</w:t>
+      </w:r>
+      <w:r>
+        <w:t xml:space="preserve"> </w:t>
+      </w:r>
+      <w:r>
+        <w:t xml:space="preserve">and columns as</w:t>
+      </w:r>
+      <w:r>
+        <w:t xml:space="preserve"> </w:t>
+      </w:r>
+      <w:r>
+        <w:rPr>
+          <w:rStyle w:val="VerbatimChar"/>
+        </w:rPr>
+        <w:t xml:space="preserve">sized_f</w:t>
+      </w:r>
+      <w:r>
+        <w:t xml:space="preserve">. Use the cell means above, round to two decimals, and format with a clear title and minimal borders.</w:t>
+      </w:r>
+    </w:p>
+    <w:bookmarkEnd w:id="37"/>
+    <w:bookmarkStart w:id="38" w:name="problem-13-4-pts"/>
+    <w:p>
+      <w:pPr>
+        <w:pStyle w:val="Heading2"/>
+      </w:pPr>
+      <w:r>
+        <w:t xml:space="preserve">Problem 13 (4 pts)</w:t>
+      </w:r>
+    </w:p>
+    <w:p>
+      <w:pPr>
         <w:pStyle w:val="FirstParagraph"/>
       </w:pPr>
       <w:r>
-        <w:t xml:space="preserve">Create a 4x2 table in Excel with rows as</w:t>
-      </w:r>
-      <w:r>
+        <w:t xml:space="preserve">Explain whether it is safe to interpret the main effects.</w:t>
+      </w:r>
+    </w:p>
+    <w:p>
+      <w:pPr>
+        <w:pStyle w:val="BodyText"/>
+      </w:pPr>
+      <w:r>
+        <w:t xml:space="preserve">The interaction between city status and region is significant, so the main effects are not safe to interpret. The city vs. non-city differences are not consistent across regions, and the rank order of regions changes across city status.</w:t>
+      </w:r>
+    </w:p>
+    <w:bookmarkEnd w:id="38"/>
+    <w:bookmarkStart w:id="39" w:name="problem-14-1-pt"/>
+    <w:p>
+      <w:pPr>
+        <w:pStyle w:val="Heading2"/>
+      </w:pPr>
+      <w:r>
+        <w:t xml:space="preserve">Problem 14 (1 pt)</w:t>
+      </w:r>
+    </w:p>
+    <w:p>
+      <w:pPr>
+        <w:pStyle w:val="FirstParagraph"/>
+      </w:pPr>
+      <w:r>
+        <w:t xml:space="preserve">Two-way ANOVA output.</w:t>
+      </w:r>
+    </w:p>
+    <w:p>
+      <w:pPr>
+        <w:pStyle w:val="BodyText"/>
+      </w:pPr>
+      <w:r>
+        <w:t xml:space="preserve">Syntax:</w:t>
+      </w:r>
+    </w:p>
+    <w:p>
+      <w:pPr>
+        <w:pStyle w:val="SourceCode"/>
+      </w:pPr>
+      <w:r>
+        <w:rPr>
+          <w:rStyle w:val="FunctionTok"/>
+        </w:rPr>
+        <w:t xml:space="preserve">summary</w:t>
+      </w:r>
+      <w:r>
+        <w:rPr>
+          <w:rStyle w:val="NormalTok"/>
+        </w:rPr>
+        <w:t xml:space="preserve">(ws_anova)</w:t>
+      </w:r>
+      <w:r>
+        <w:br/>
+      </w:r>
+      <w:r>
+        <w:rPr>
+          <w:rStyle w:val="NormalTok"/>
+        </w:rPr>
+        <w:t xml:space="preserve">ws_anova</w:t>
+      </w:r>
+      <w:r>
+        <w:rPr>
+          <w:rStyle w:val="SpecialCharTok"/>
+        </w:rPr>
+        <w:t xml:space="preserve">$</w:t>
+      </w:r>
+      <w:r>
+        <w:rPr>
+          <w:rStyle w:val="NormalTok"/>
+        </w:rPr>
+        <w:t xml:space="preserve">Anova</w:t>
+      </w:r>
+    </w:p>
+    <w:p>
+      <w:pPr>
+        <w:pStyle w:val="FirstParagraph"/>
+      </w:pPr>
+      <w:r>
+        <w:t xml:space="preserve">Output:</w:t>
+      </w:r>
+    </w:p>
+    <w:p>
+      <w:pPr>
+        <w:pStyle w:val="SourceCode"/>
+      </w:pPr>
+      <w:r>
+        <w:rPr>
+          <w:rStyle w:val="VerbatimChar"/>
+        </w:rPr>
+        <w:t xml:space="preserve">## Anova Table (Type 3 tests)</w:t>
+      </w:r>
+      <w:r>
+        <w:br/>
+      </w:r>
+      <w:r>
+        <w:rPr>
+          <w:rStyle w:val="VerbatimChar"/>
+        </w:rPr>
+        <w:t xml:space="preserve">## </w:t>
+      </w:r>
+      <w:r>
+        <w:br/>
+      </w:r>
+      <w:r>
+        <w:rPr>
+          <w:rStyle w:val="VerbatimChar"/>
+        </w:rPr>
+        <w:t xml:space="preserve">## Response: ws</w:t>
+      </w:r>
+      <w:r>
+        <w:br/>
+      </w:r>
+      <w:r>
+        <w:rPr>
+          <w:rStyle w:val="VerbatimChar"/>
+        </w:rPr>
+        <w:t xml:space="preserve">##                   num Df den Df     MSE       F      ges    Pr(&gt;F)    </w:t>
+      </w:r>
+      <w:r>
+        <w:br/>
+      </w:r>
+      <w:r>
+        <w:rPr>
+          <w:rStyle w:val="VerbatimChar"/>
+        </w:rPr>
+        <w:t xml:space="preserve">## sized_f                1    312 0.89103  6.1867 0.019444   0.01339 *  </w:t>
+      </w:r>
+      <w:r>
+        <w:br/>
+      </w:r>
+      <w:r>
+        <w:rPr>
+          <w:rStyle w:val="VerbatimChar"/>
+        </w:rPr>
+        <w:t xml:space="preserve">## regions_f              3    312 0.89103  3.0302 0.028312   0.02962 *  </w:t>
+      </w:r>
+      <w:r>
+        <w:br/>
+      </w:r>
+      <w:r>
+        <w:rPr>
+          <w:rStyle w:val="VerbatimChar"/>
+        </w:rPr>
+        <w:t xml:space="preserve">## sized_f:regions_f      3    312 0.89103 18.6817 0.152277 3.601e-11 ***</w:t>
+      </w:r>
+      <w:r>
+        <w:br/>
+      </w:r>
+      <w:r>
+        <w:rPr>
+          <w:rStyle w:val="VerbatimChar"/>
+        </w:rPr>
+        <w:t xml:space="preserve">## ---</w:t>
+      </w:r>
+      <w:r>
+        <w:br/>
+      </w:r>
+      <w:r>
+        <w:rPr>
+          <w:rStyle w:val="VerbatimChar"/>
+        </w:rPr>
+        <w:t xml:space="preserve">## Signif. codes:  0 '***' 0.001 '**' 0.01 '*' 0.05 '.' 0.1 ' ' 1</w:t>
+      </w:r>
+    </w:p>
+    <w:p>
+      <w:pPr>
+        <w:pStyle w:val="SourceCode"/>
+      </w:pPr>
+      <w:r>
+        <w:rPr>
+          <w:rStyle w:val="VerbatimChar"/>
+        </w:rPr>
+        <w:t xml:space="preserve">## Anova Table (Type III tests)</w:t>
+      </w:r>
+      <w:r>
+        <w:br/>
+      </w:r>
+      <w:r>
+        <w:rPr>
+          <w:rStyle w:val="VerbatimChar"/>
+        </w:rPr>
+        <w:t xml:space="preserve">## </w:t>
+      </w:r>
+      <w:r>
+        <w:br/>
+      </w:r>
+      <w:r>
+        <w:rPr>
+          <w:rStyle w:val="VerbatimChar"/>
+        </w:rPr>
+        <w:t xml:space="preserve">## Response: dv</w:t>
+      </w:r>
+      <w:r>
+        <w:br/>
+      </w:r>
+      <w:r>
+        <w:rPr>
+          <w:rStyle w:val="VerbatimChar"/>
+        </w:rPr>
+        <w:t xml:space="preserve">##                    Sum Sq  Df    F value    Pr(&gt;F)    </w:t>
+      </w:r>
+      <w:r>
+        <w:br/>
+      </w:r>
+      <w:r>
+        <w:rPr>
+          <w:rStyle w:val="VerbatimChar"/>
+        </w:rPr>
+        <w:t xml:space="preserve">## (Intercept)       11376.4   1 12767.8144 &lt; 2.2e-16 ***</w:t>
+      </w:r>
+      <w:r>
+        <w:br/>
+      </w:r>
+      <w:r>
+        <w:rPr>
+          <w:rStyle w:val="VerbatimChar"/>
+        </w:rPr>
+        <w:t xml:space="preserve">## sized_f               5.5   1     6.1867   0.01339 *  </w:t>
+      </w:r>
+      <w:r>
+        <w:br/>
+      </w:r>
+      <w:r>
+        <w:rPr>
+          <w:rStyle w:val="VerbatimChar"/>
+        </w:rPr>
+        <w:t xml:space="preserve">## regions_f             8.1   3     3.0302   0.02962 *  </w:t>
+      </w:r>
+      <w:r>
+        <w:br/>
+      </w:r>
+      <w:r>
+        <w:rPr>
+          <w:rStyle w:val="VerbatimChar"/>
+        </w:rPr>
+        <w:t xml:space="preserve">## sized_f:regions_f    49.9   3    18.6817 3.601e-11 ***</w:t>
+      </w:r>
+      <w:r>
+        <w:br/>
+      </w:r>
+      <w:r>
+        <w:rPr>
+          <w:rStyle w:val="VerbatimChar"/>
+        </w:rPr>
+        <w:t xml:space="preserve">## Residuals           278.0 312                         </w:t>
+      </w:r>
+      <w:r>
+        <w:br/>
+      </w:r>
+      <w:r>
+        <w:rPr>
+          <w:rStyle w:val="VerbatimChar"/>
+        </w:rPr>
+        <w:t xml:space="preserve">## ---</w:t>
+      </w:r>
+      <w:r>
+        <w:br/>
+      </w:r>
+      <w:r>
+        <w:rPr>
+          <w:rStyle w:val="VerbatimChar"/>
+        </w:rPr>
+        <w:t xml:space="preserve">## Signif. codes:  0 '***' 0.001 '**' 0.01 '*' 0.05 '.' 0.1 ' ' 1</w:t>
+      </w:r>
+    </w:p>
+    <w:bookmarkEnd w:id="39"/>
+    <w:bookmarkStart w:id="40" w:name="problem-15-6-pts"/>
+    <w:p>
+      <w:pPr>
+        <w:pStyle w:val="Heading2"/>
+      </w:pPr>
+      <w:r>
+        <w:t xml:space="preserve">Problem 15 (6 pts)</w:t>
+      </w:r>
+    </w:p>
+    <w:p>
+      <w:pPr>
+        <w:pStyle w:val="FirstParagraph"/>
+      </w:pPr>
+      <w:r>
+        <w:t xml:space="preserve">Calculate partial omega squared for each effect.</w:t>
+      </w:r>
+    </w:p>
+    <w:p>
+      <w:pPr>
+        <w:pStyle w:val="BodyText"/>
+      </w:pPr>
+      <w:r>
+        <w:t xml:space="preserve">Syntax:</w:t>
+      </w:r>
+    </w:p>
+    <w:p>
+      <w:pPr>
+        <w:pStyle w:val="SourceCode"/>
+      </w:pPr>
+      <w:r>
+        <w:rPr>
+          <w:rStyle w:val="NormalTok"/>
+        </w:rPr>
+        <w:t xml:space="preserve">an </w:t>
+      </w:r>
+      <w:r>
+        <w:rPr>
+          <w:rStyle w:val="OtherTok"/>
+        </w:rPr>
+        <w:t xml:space="preserve">&lt;-</w:t>
+      </w:r>
+      <w:r>
+        <w:rPr>
+          <w:rStyle w:val="NormalTok"/>
+        </w:rPr>
         <w:t xml:space="preserve"> </w:t>
       </w:r>
       <w:r>
         <w:rPr>
-          <w:rStyle w:val="VerbatimChar"/>
-        </w:rPr>
-        <w:t xml:space="preserve">regions_f</w:t>
-      </w:r>
-      <w:r>
+          <w:rStyle w:val="FunctionTok"/>
+        </w:rPr>
+        <w:t xml:space="preserve">as.data.frame</w:t>
+      </w:r>
+      <w:r>
+        <w:rPr>
+          <w:rStyle w:val="NormalTok"/>
+        </w:rPr>
+        <w:t xml:space="preserve">(ws_anova</w:t>
+      </w:r>
+      <w:r>
+        <w:rPr>
+          <w:rStyle w:val="SpecialCharTok"/>
+        </w:rPr>
+        <w:t xml:space="preserve">$</w:t>
+      </w:r>
+      <w:r>
+        <w:rPr>
+          <w:rStyle w:val="NormalTok"/>
+        </w:rPr>
+        <w:t xml:space="preserve">Anova)</w:t>
+      </w:r>
+      <w:r>
+        <w:br/>
+      </w:r>
+      <w:r>
+        <w:rPr>
+          <w:rStyle w:val="NormalTok"/>
+        </w:rPr>
+        <w:t xml:space="preserve">ss </w:t>
+      </w:r>
+      <w:r>
+        <w:rPr>
+          <w:rStyle w:val="OtherTok"/>
+        </w:rPr>
+        <w:t xml:space="preserve">&lt;-</w:t>
+      </w:r>
+      <w:r>
+        <w:rPr>
+          <w:rStyle w:val="NormalTok"/>
+        </w:rPr>
+        <w:t xml:space="preserve"> an</w:t>
+      </w:r>
+      <w:r>
+        <w:rPr>
+          <w:rStyle w:val="SpecialCharTok"/>
+        </w:rPr>
+        <w:t xml:space="preserve">$</w:t>
+      </w:r>
+      <w:r>
+        <w:rPr>
+          <w:rStyle w:val="StringTok"/>
+        </w:rPr>
+        <w:t xml:space="preserve">`</w:t>
+      </w:r>
+      <w:r>
+        <w:rPr>
+          <w:rStyle w:val="AttributeTok"/>
+        </w:rPr>
+        <w:t xml:space="preserve">Sum Sq</w:t>
+      </w:r>
+      <w:r>
+        <w:rPr>
+          <w:rStyle w:val="StringTok"/>
+        </w:rPr>
+        <w:t xml:space="preserve">`</w:t>
+      </w:r>
+      <w:r>
+        <w:br/>
+      </w:r>
+      <w:r>
+        <w:rPr>
+          <w:rStyle w:val="NormalTok"/>
+        </w:rPr>
+        <w:t xml:space="preserve">df </w:t>
+      </w:r>
+      <w:r>
+        <w:rPr>
+          <w:rStyle w:val="OtherTok"/>
+        </w:rPr>
+        <w:t xml:space="preserve">&lt;-</w:t>
+      </w:r>
+      <w:r>
+        <w:rPr>
+          <w:rStyle w:val="NormalTok"/>
+        </w:rPr>
+        <w:t xml:space="preserve"> an</w:t>
+      </w:r>
+      <w:r>
+        <w:rPr>
+          <w:rStyle w:val="SpecialCharTok"/>
+        </w:rPr>
+        <w:t xml:space="preserve">$</w:t>
+      </w:r>
+      <w:r>
+        <w:rPr>
+          <w:rStyle w:val="NormalTok"/>
+        </w:rPr>
+        <w:t xml:space="preserve">Df</w:t>
+      </w:r>
+      <w:r>
+        <w:br/>
+      </w:r>
+      <w:r>
+        <w:rPr>
+          <w:rStyle w:val="FunctionTok"/>
+        </w:rPr>
+        <w:t xml:space="preserve">names</w:t>
+      </w:r>
+      <w:r>
+        <w:rPr>
+          <w:rStyle w:val="NormalTok"/>
+        </w:rPr>
+        <w:t xml:space="preserve">(ss) </w:t>
+      </w:r>
+      <w:r>
+        <w:rPr>
+          <w:rStyle w:val="OtherTok"/>
+        </w:rPr>
+        <w:t xml:space="preserve">&lt;-</w:t>
+      </w:r>
+      <w:r>
+        <w:rPr>
+          <w:rStyle w:val="NormalTok"/>
+        </w:rPr>
         <w:t xml:space="preserve"> </w:t>
       </w:r>
       <w:r>
-        <w:t xml:space="preserve">and columns as</w:t>
-      </w:r>
-      <w:r>
+        <w:rPr>
+          <w:rStyle w:val="FunctionTok"/>
+        </w:rPr>
+        <w:t xml:space="preserve">row.names</w:t>
+      </w:r>
+      <w:r>
+        <w:rPr>
+          <w:rStyle w:val="NormalTok"/>
+        </w:rPr>
+        <w:t xml:space="preserve">(an)</w:t>
+      </w:r>
+      <w:r>
+        <w:br/>
+      </w:r>
+      <w:r>
+        <w:rPr>
+          <w:rStyle w:val="FunctionTok"/>
+        </w:rPr>
+        <w:t xml:space="preserve">names</w:t>
+      </w:r>
+      <w:r>
+        <w:rPr>
+          <w:rStyle w:val="NormalTok"/>
+        </w:rPr>
+        <w:t xml:space="preserve">(df) </w:t>
+      </w:r>
+      <w:r>
+        <w:rPr>
+          <w:rStyle w:val="OtherTok"/>
+        </w:rPr>
+        <w:t xml:space="preserve">&lt;-</w:t>
+      </w:r>
+      <w:r>
+        <w:rPr>
+          <w:rStyle w:val="NormalTok"/>
+        </w:rPr>
         <w:t xml:space="preserve"> </w:t>
       </w:r>
       <w:r>
         <w:rPr>
-          <w:rStyle w:val="VerbatimChar"/>
-        </w:rPr>
-        <w:t xml:space="preserve">sized_f</w:t>
-      </w:r>
-      <w:r>
-        <w:t xml:space="preserve">. Use the cell means above, round to two decimals, and format with a clear title and minimal borders.</w:t>
-      </w:r>
-    </w:p>
-    <w:bookmarkEnd w:id="34"/>
-    <w:bookmarkStart w:id="35" w:name="problem-13-4-pts"/>
+          <w:rStyle w:val="FunctionTok"/>
+        </w:rPr>
+        <w:t xml:space="preserve">row.names</w:t>
+      </w:r>
+      <w:r>
+        <w:rPr>
+          <w:rStyle w:val="NormalTok"/>
+        </w:rPr>
+        <w:t xml:space="preserve">(an)</w:t>
+      </w:r>
+      <w:r>
+        <w:br/>
+      </w:r>
+      <w:r>
+        <w:br/>
+      </w:r>
+      <w:r>
+        <w:rPr>
+          <w:rStyle w:val="NormalTok"/>
+        </w:rPr>
+        <w:t xml:space="preserve">ss_error </w:t>
+      </w:r>
+      <w:r>
+        <w:rPr>
+          <w:rStyle w:val="OtherTok"/>
+        </w:rPr>
+        <w:t xml:space="preserve">&lt;-</w:t>
+      </w:r>
+      <w:r>
+        <w:rPr>
+          <w:rStyle w:val="NormalTok"/>
+        </w:rPr>
+        <w:t xml:space="preserve"> ss[</w:t>
+      </w:r>
+      <w:r>
+        <w:rPr>
+          <w:rStyle w:val="StringTok"/>
+        </w:rPr>
+        <w:t xml:space="preserve">"Residuals"</w:t>
+      </w:r>
+      <w:r>
+        <w:rPr>
+          <w:rStyle w:val="NormalTok"/>
+        </w:rPr>
+        <w:t xml:space="preserve">]</w:t>
+      </w:r>
+      <w:r>
+        <w:br/>
+      </w:r>
+      <w:r>
+        <w:rPr>
+          <w:rStyle w:val="NormalTok"/>
+        </w:rPr>
+        <w:t xml:space="preserve">df_error </w:t>
+      </w:r>
+      <w:r>
+        <w:rPr>
+          <w:rStyle w:val="OtherTok"/>
+        </w:rPr>
+        <w:t xml:space="preserve">&lt;-</w:t>
+      </w:r>
+      <w:r>
+        <w:rPr>
+          <w:rStyle w:val="NormalTok"/>
+        </w:rPr>
+        <w:t xml:space="preserve"> df[</w:t>
+      </w:r>
+      <w:r>
+        <w:rPr>
+          <w:rStyle w:val="StringTok"/>
+        </w:rPr>
+        <w:t xml:space="preserve">"Residuals"</w:t>
+      </w:r>
+      <w:r>
+        <w:rPr>
+          <w:rStyle w:val="NormalTok"/>
+        </w:rPr>
+        <w:t xml:space="preserve">]</w:t>
+      </w:r>
+      <w:r>
+        <w:br/>
+      </w:r>
+      <w:r>
+        <w:rPr>
+          <w:rStyle w:val="NormalTok"/>
+        </w:rPr>
+        <w:t xml:space="preserve">mse </w:t>
+      </w:r>
+      <w:r>
+        <w:rPr>
+          <w:rStyle w:val="OtherTok"/>
+        </w:rPr>
+        <w:t xml:space="preserve">&lt;-</w:t>
+      </w:r>
+      <w:r>
+        <w:rPr>
+          <w:rStyle w:val="NormalTok"/>
+        </w:rPr>
+        <w:t xml:space="preserve"> ss_error </w:t>
+      </w:r>
+      <w:r>
+        <w:rPr>
+          <w:rStyle w:val="SpecialCharTok"/>
+        </w:rPr>
+        <w:t xml:space="preserve">/</w:t>
+      </w:r>
+      <w:r>
+        <w:rPr>
+          <w:rStyle w:val="NormalTok"/>
+        </w:rPr>
+        <w:t xml:space="preserve"> df_error</w:t>
+      </w:r>
+      <w:r>
+        <w:br/>
+      </w:r>
+      <w:r>
+        <w:br/>
+      </w:r>
+      <w:r>
+        <w:rPr>
+          <w:rStyle w:val="NormalTok"/>
+        </w:rPr>
+        <w:t xml:space="preserve">effects </w:t>
+      </w:r>
+      <w:r>
+        <w:rPr>
+          <w:rStyle w:val="OtherTok"/>
+        </w:rPr>
+        <w:t xml:space="preserve">&lt;-</w:t>
+      </w:r>
+      <w:r>
+        <w:rPr>
+          <w:rStyle w:val="NormalTok"/>
+        </w:rPr>
+        <w:t xml:space="preserve"> </w:t>
+      </w:r>
+      <w:r>
+        <w:rPr>
+          <w:rStyle w:val="FunctionTok"/>
+        </w:rPr>
+        <w:t xml:space="preserve">setdiff</w:t>
+      </w:r>
+      <w:r>
+        <w:rPr>
+          <w:rStyle w:val="NormalTok"/>
+        </w:rPr>
+        <w:t xml:space="preserve">(</w:t>
+      </w:r>
+      <w:r>
+        <w:rPr>
+          <w:rStyle w:val="FunctionTok"/>
+        </w:rPr>
+        <w:t xml:space="preserve">row.names</w:t>
+      </w:r>
+      <w:r>
+        <w:rPr>
+          <w:rStyle w:val="NormalTok"/>
+        </w:rPr>
+        <w:t xml:space="preserve">(an), </w:t>
+      </w:r>
+      <w:r>
+        <w:rPr>
+          <w:rStyle w:val="FunctionTok"/>
+        </w:rPr>
+        <w:t xml:space="preserve">c</w:t>
+      </w:r>
+      <w:r>
+        <w:rPr>
+          <w:rStyle w:val="NormalTok"/>
+        </w:rPr>
+        <w:t xml:space="preserve">(</w:t>
+      </w:r>
+      <w:r>
+        <w:rPr>
+          <w:rStyle w:val="StringTok"/>
+        </w:rPr>
+        <w:t xml:space="preserve">"(Intercept)"</w:t>
+      </w:r>
+      <w:r>
+        <w:rPr>
+          <w:rStyle w:val="NormalTok"/>
+        </w:rPr>
+        <w:t xml:space="preserve">, </w:t>
+      </w:r>
+      <w:r>
+        <w:rPr>
+          <w:rStyle w:val="StringTok"/>
+        </w:rPr>
+        <w:t xml:space="preserve">"Residuals"</w:t>
+      </w:r>
+      <w:r>
+        <w:rPr>
+          <w:rStyle w:val="NormalTok"/>
+        </w:rPr>
+        <w:t xml:space="preserve">))</w:t>
+      </w:r>
+      <w:r>
+        <w:br/>
+      </w:r>
+      <w:r>
+        <w:rPr>
+          <w:rStyle w:val="NormalTok"/>
+        </w:rPr>
+        <w:t xml:space="preserve">ss_effect </w:t>
+      </w:r>
+      <w:r>
+        <w:rPr>
+          <w:rStyle w:val="OtherTok"/>
+        </w:rPr>
+        <w:t xml:space="preserve">&lt;-</w:t>
+      </w:r>
+      <w:r>
+        <w:rPr>
+          <w:rStyle w:val="NormalTok"/>
+        </w:rPr>
+        <w:t xml:space="preserve"> ss[effects]</w:t>
+      </w:r>
+      <w:r>
+        <w:br/>
+      </w:r>
+      <w:r>
+        <w:rPr>
+          <w:rStyle w:val="NormalTok"/>
+        </w:rPr>
+        <w:t xml:space="preserve">df_effect </w:t>
+      </w:r>
+      <w:r>
+        <w:rPr>
+          <w:rStyle w:val="OtherTok"/>
+        </w:rPr>
+        <w:t xml:space="preserve">&lt;-</w:t>
+      </w:r>
+      <w:r>
+        <w:rPr>
+          <w:rStyle w:val="NormalTok"/>
+        </w:rPr>
+        <w:t xml:space="preserve"> df[effects]</w:t>
+      </w:r>
+      <w:r>
+        <w:br/>
+      </w:r>
+      <w:r>
+        <w:br/>
+      </w:r>
+      <w:r>
+        <w:rPr>
+          <w:rStyle w:val="NormalTok"/>
+        </w:rPr>
+        <w:t xml:space="preserve">omega_p </w:t>
+      </w:r>
+      <w:r>
+        <w:rPr>
+          <w:rStyle w:val="OtherTok"/>
+        </w:rPr>
+        <w:t xml:space="preserve">&lt;-</w:t>
+      </w:r>
+      <w:r>
+        <w:rPr>
+          <w:rStyle w:val="NormalTok"/>
+        </w:rPr>
+        <w:t xml:space="preserve"> (ss_effect </w:t>
+      </w:r>
+      <w:r>
+        <w:rPr>
+          <w:rStyle w:val="SpecialCharTok"/>
+        </w:rPr>
+        <w:t xml:space="preserve">-</w:t>
+      </w:r>
+      <w:r>
+        <w:rPr>
+          <w:rStyle w:val="NormalTok"/>
+        </w:rPr>
+        <w:t xml:space="preserve"> df_effect </w:t>
+      </w:r>
+      <w:r>
+        <w:rPr>
+          <w:rStyle w:val="SpecialCharTok"/>
+        </w:rPr>
+        <w:t xml:space="preserve">*</w:t>
+      </w:r>
+      <w:r>
+        <w:rPr>
+          <w:rStyle w:val="NormalTok"/>
+        </w:rPr>
+        <w:t xml:space="preserve"> mse) </w:t>
+      </w:r>
+      <w:r>
+        <w:rPr>
+          <w:rStyle w:val="SpecialCharTok"/>
+        </w:rPr>
+        <w:t xml:space="preserve">/</w:t>
+      </w:r>
+      <w:r>
+        <w:rPr>
+          <w:rStyle w:val="NormalTok"/>
+        </w:rPr>
+        <w:t xml:space="preserve"> (ss_effect </w:t>
+      </w:r>
+      <w:r>
+        <w:rPr>
+          <w:rStyle w:val="SpecialCharTok"/>
+        </w:rPr>
+        <w:t xml:space="preserve">+</w:t>
+      </w:r>
+      <w:r>
+        <w:rPr>
+          <w:rStyle w:val="NormalTok"/>
+        </w:rPr>
+        <w:t xml:space="preserve"> ss_error </w:t>
+      </w:r>
+      <w:r>
+        <w:rPr>
+          <w:rStyle w:val="SpecialCharTok"/>
+        </w:rPr>
+        <w:t xml:space="preserve">+</w:t>
+      </w:r>
+      <w:r>
+        <w:rPr>
+          <w:rStyle w:val="NormalTok"/>
+        </w:rPr>
+        <w:t xml:space="preserve"> mse)</w:t>
+      </w:r>
+      <w:r>
+        <w:br/>
+      </w:r>
+      <w:r>
+        <w:br/>
+      </w:r>
+      <w:r>
+        <w:rPr>
+          <w:rStyle w:val="NormalTok"/>
+        </w:rPr>
+        <w:t xml:space="preserve">omega_table </w:t>
+      </w:r>
+      <w:r>
+        <w:rPr>
+          <w:rStyle w:val="OtherTok"/>
+        </w:rPr>
+        <w:t xml:space="preserve">&lt;-</w:t>
+      </w:r>
+      <w:r>
+        <w:rPr>
+          <w:rStyle w:val="NormalTok"/>
+        </w:rPr>
+        <w:t xml:space="preserve"> </w:t>
+      </w:r>
+      <w:r>
+        <w:rPr>
+          <w:rStyle w:val="FunctionTok"/>
+        </w:rPr>
+        <w:t xml:space="preserve">data.frame</w:t>
+      </w:r>
+      <w:r>
+        <w:rPr>
+          <w:rStyle w:val="NormalTok"/>
+        </w:rPr>
+        <w:t xml:space="preserve">(</w:t>
+      </w:r>
+      <w:r>
+        <w:br/>
+      </w:r>
+      <w:r>
+        <w:rPr>
+          <w:rStyle w:val="NormalTok"/>
+        </w:rPr>
+        <w:t xml:space="preserve">  </w:t>
+      </w:r>
+      <w:r>
+        <w:rPr>
+          <w:rStyle w:val="AttributeTok"/>
+        </w:rPr>
+        <w:t xml:space="preserve">effect =</w:t>
+      </w:r>
+      <w:r>
+        <w:rPr>
+          <w:rStyle w:val="NormalTok"/>
+        </w:rPr>
+        <w:t xml:space="preserve"> effects,</w:t>
+      </w:r>
+      <w:r>
+        <w:br/>
+      </w:r>
+      <w:r>
+        <w:rPr>
+          <w:rStyle w:val="NormalTok"/>
+        </w:rPr>
+        <w:t xml:space="preserve">  </w:t>
+      </w:r>
+      <w:r>
+        <w:rPr>
+          <w:rStyle w:val="AttributeTok"/>
+        </w:rPr>
+        <w:t xml:space="preserve">df =</w:t>
+      </w:r>
+      <w:r>
+        <w:rPr>
+          <w:rStyle w:val="NormalTok"/>
+        </w:rPr>
+        <w:t xml:space="preserve"> df_effect,</w:t>
+      </w:r>
+      <w:r>
+        <w:br/>
+      </w:r>
+      <w:r>
+        <w:rPr>
+          <w:rStyle w:val="NormalTok"/>
+        </w:rPr>
+        <w:t xml:space="preserve">  </w:t>
+      </w:r>
+      <w:r>
+        <w:rPr>
+          <w:rStyle w:val="AttributeTok"/>
+        </w:rPr>
+        <w:t xml:space="preserve">SS =</w:t>
+      </w:r>
+      <w:r>
+        <w:rPr>
+          <w:rStyle w:val="NormalTok"/>
+        </w:rPr>
+        <w:t xml:space="preserve"> ss_effect,</w:t>
+      </w:r>
+      <w:r>
+        <w:br/>
+      </w:r>
+      <w:r>
+        <w:rPr>
+          <w:rStyle w:val="NormalTok"/>
+        </w:rPr>
+        <w:t xml:space="preserve">  </w:t>
+      </w:r>
+      <w:r>
+        <w:rPr>
+          <w:rStyle w:val="AttributeTok"/>
+        </w:rPr>
+        <w:t xml:space="preserve">SS_error =</w:t>
+      </w:r>
+      <w:r>
+        <w:rPr>
+          <w:rStyle w:val="NormalTok"/>
+        </w:rPr>
+        <w:t xml:space="preserve"> ss_error,</w:t>
+      </w:r>
+      <w:r>
+        <w:br/>
+      </w:r>
+      <w:r>
+        <w:rPr>
+          <w:rStyle w:val="NormalTok"/>
+        </w:rPr>
+        <w:t xml:space="preserve">  </w:t>
+      </w:r>
+      <w:r>
+        <w:rPr>
+          <w:rStyle w:val="AttributeTok"/>
+        </w:rPr>
+        <w:t xml:space="preserve">MSE =</w:t>
+      </w:r>
+      <w:r>
+        <w:rPr>
+          <w:rStyle w:val="NormalTok"/>
+        </w:rPr>
+        <w:t xml:space="preserve"> mse,</w:t>
+      </w:r>
+      <w:r>
+        <w:br/>
+      </w:r>
+      <w:r>
+        <w:rPr>
+          <w:rStyle w:val="NormalTok"/>
+        </w:rPr>
+        <w:t xml:space="preserve">  </w:t>
+      </w:r>
+      <w:r>
+        <w:rPr>
+          <w:rStyle w:val="AttributeTok"/>
+        </w:rPr>
+        <w:t xml:space="preserve">omega_p =</w:t>
+      </w:r>
+      <w:r>
+        <w:rPr>
+          <w:rStyle w:val="NormalTok"/>
+        </w:rPr>
+        <w:t xml:space="preserve"> omega_p</w:t>
+      </w:r>
+      <w:r>
+        <w:br/>
+      </w:r>
+      <w:r>
+        <w:rPr>
+          <w:rStyle w:val="NormalTok"/>
+        </w:rPr>
+        <w:t xml:space="preserve">)</w:t>
+      </w:r>
+      <w:r>
+        <w:br/>
+      </w:r>
+      <w:r>
+        <w:rPr>
+          <w:rStyle w:val="NormalTok"/>
+        </w:rPr>
+        <w:t xml:space="preserve">omega_table</w:t>
+      </w:r>
+    </w:p>
+    <w:p>
+      <w:pPr>
+        <w:pStyle w:val="FirstParagraph"/>
+      </w:pPr>
+      <w:r>
+        <w:t xml:space="preserve">Output:</w:t>
+      </w:r>
+    </w:p>
+    <w:p>
+      <w:pPr>
+        <w:pStyle w:val="SourceCode"/>
+      </w:pPr>
+      <w:r>
+        <w:rPr>
+          <w:rStyle w:val="VerbatimChar"/>
+        </w:rPr>
+        <w:t xml:space="preserve">##                              effect df      SS SS_error       MSE    omega_p</w:t>
+      </w:r>
+      <w:r>
+        <w:br/>
+      </w:r>
+      <w:r>
+        <w:rPr>
+          <w:rStyle w:val="VerbatimChar"/>
+        </w:rPr>
+        <w:t xml:space="preserve">## sized_f                     sized_f  1  5.5125      278 0.8910256 0.01624971</w:t>
+      </w:r>
+      <w:r>
+        <w:br/>
+      </w:r>
+      <w:r>
+        <w:rPr>
+          <w:rStyle w:val="VerbatimChar"/>
+        </w:rPr>
+        <w:t xml:space="preserve">## regions_f                 regions_f  3  8.1000      278 0.8910256 0.01890973</w:t>
+      </w:r>
+      <w:r>
+        <w:br/>
+      </w:r>
+      <w:r>
+        <w:rPr>
+          <w:rStyle w:val="VerbatimChar"/>
+        </w:rPr>
+        <w:t xml:space="preserve">## sized_f:regions_f sized_f:regions_f  3 49.9375      278 0.8910256 0.14373578</w:t>
+      </w:r>
+    </w:p>
+    <w:bookmarkEnd w:id="40"/>
+    <w:bookmarkStart w:id="41" w:name="problem-16-5-pts"/>
     <w:p>
       <w:pPr>
         <w:pStyle w:val="Heading2"/>
       </w:pPr>
       <w:r>
-        <w:t xml:space="preserve">Problem 13 (4 pts)</w:t>
+        <w:t xml:space="preserve">Problem 16 (5 pts)</w:t>
       </w:r>
     </w:p>
     <w:p>
@@ -5209,7 +6337,7 @@
         <w:pStyle w:val="FirstParagraph"/>
       </w:pPr>
       <w:r>
-        <w:t xml:space="preserve">Explain whether it is safe to interpret the main effects.</w:t>
+        <w:t xml:space="preserve">Write up the results of the omnibus test.</w:t>
       </w:r>
     </w:p>
     <w:p>
@@ -5217,17 +6345,17 @@
         <w:pStyle w:val="BodyText"/>
       </w:pPr>
       <w:r>
-        <w:t xml:space="preserve">The interaction between city status and region is significant, so the main effects are not safe to interpret. The city vs. non-city differences are not consistent across regions, and the rank order of regions changes across city status.</w:t>
-      </w:r>
-    </w:p>
-    <w:bookmarkEnd w:id="35"/>
-    <w:bookmarkStart w:id="36" w:name="problem-14-1-pt"/>
+        <w:t xml:space="preserve">A two-way ANOVA showed a significant main effect of city status, F(1, 312) = 6.19, p = .013, ω²p = 0.016, and a significant main effect of region, F(3, 312) = 3.03, p = .030, ω²p = 0.019. There was also a significant city status × region interaction, F(3, 312) = 18.68, p &lt; .001, ω²p = 0.144. Because the interaction is significant, interpretation should focus on the cell means rather than the marginal main effects.</w:t>
+      </w:r>
+    </w:p>
+    <w:bookmarkEnd w:id="41"/>
+    <w:bookmarkStart w:id="42" w:name="problem-17-0-pts"/>
     <w:p>
       <w:pPr>
         <w:pStyle w:val="Heading2"/>
       </w:pPr>
       <w:r>
-        <w:t xml:space="preserve">Problem 14 (1 pt)</w:t>
+        <w:t xml:space="preserve">Problem 17 (0 pts)</w:t>
       </w:r>
     </w:p>
     <w:p>
@@ -5235,1060 +6363,11 @@
         <w:pStyle w:val="FirstParagraph"/>
       </w:pPr>
       <w:r>
-        <w:t xml:space="preserve">Two-way ANOVA output.</w:t>
-      </w:r>
-    </w:p>
-    <w:p>
-      <w:pPr>
-        <w:pStyle w:val="BodyText"/>
-      </w:pPr>
-      <w:r>
-        <w:t xml:space="preserve">Syntax:</w:t>
-      </w:r>
-    </w:p>
-    <w:p>
-      <w:pPr>
-        <w:pStyle w:val="SourceCode"/>
-      </w:pPr>
-      <w:r>
-        <w:rPr>
-          <w:rStyle w:val="FunctionTok"/>
-        </w:rPr>
-        <w:t xml:space="preserve">summary</w:t>
-      </w:r>
-      <w:r>
-        <w:rPr>
-          <w:rStyle w:val="NormalTok"/>
-        </w:rPr>
-        <w:t xml:space="preserve">(ws_anova)</w:t>
-      </w:r>
-      <w:r>
-        <w:br/>
-      </w:r>
-      <w:r>
-        <w:rPr>
-          <w:rStyle w:val="NormalTok"/>
-        </w:rPr>
-        <w:t xml:space="preserve">ws_anova</w:t>
-      </w:r>
-      <w:r>
-        <w:rPr>
-          <w:rStyle w:val="SpecialCharTok"/>
-        </w:rPr>
-        <w:t xml:space="preserve">$</w:t>
-      </w:r>
-      <w:r>
-        <w:rPr>
-          <w:rStyle w:val="NormalTok"/>
-        </w:rPr>
-        <w:t xml:space="preserve">Anova</w:t>
-      </w:r>
-    </w:p>
-    <w:p>
-      <w:pPr>
-        <w:pStyle w:val="FirstParagraph"/>
-      </w:pPr>
-      <w:r>
-        <w:t xml:space="preserve">Output:</w:t>
-      </w:r>
-    </w:p>
-    <w:p>
-      <w:pPr>
-        <w:pStyle w:val="SourceCode"/>
-      </w:pPr>
-      <w:r>
-        <w:rPr>
-          <w:rStyle w:val="VerbatimChar"/>
-        </w:rPr>
-        <w:t xml:space="preserve">## Anova Table (Type 3 tests)</w:t>
-      </w:r>
-      <w:r>
-        <w:br/>
-      </w:r>
-      <w:r>
-        <w:rPr>
-          <w:rStyle w:val="VerbatimChar"/>
-        </w:rPr>
-        <w:t xml:space="preserve">## </w:t>
-      </w:r>
-      <w:r>
-        <w:br/>
-      </w:r>
-      <w:r>
-        <w:rPr>
-          <w:rStyle w:val="VerbatimChar"/>
-        </w:rPr>
-        <w:t xml:space="preserve">## Response: ws</w:t>
-      </w:r>
-      <w:r>
-        <w:br/>
-      </w:r>
-      <w:r>
-        <w:rPr>
-          <w:rStyle w:val="VerbatimChar"/>
-        </w:rPr>
-        <w:t xml:space="preserve">##                   num Df den Df     MSE       F      ges    Pr(&gt;F)    </w:t>
-      </w:r>
-      <w:r>
-        <w:br/>
-      </w:r>
-      <w:r>
-        <w:rPr>
-          <w:rStyle w:val="VerbatimChar"/>
-        </w:rPr>
-        <w:t xml:space="preserve">## sized_f                1    312 0.89103  6.1867 0.019444   0.01339 *  </w:t>
-      </w:r>
-      <w:r>
-        <w:br/>
-      </w:r>
-      <w:r>
-        <w:rPr>
-          <w:rStyle w:val="VerbatimChar"/>
-        </w:rPr>
-        <w:t xml:space="preserve">## regions_f              3    312 0.89103  3.0302 0.028312   0.02962 *  </w:t>
-      </w:r>
-      <w:r>
-        <w:br/>
-      </w:r>
-      <w:r>
-        <w:rPr>
-          <w:rStyle w:val="VerbatimChar"/>
-        </w:rPr>
-        <w:t xml:space="preserve">## sized_f:regions_f      3    312 0.89103 18.6817 0.152277 3.601e-11 ***</w:t>
-      </w:r>
-      <w:r>
-        <w:br/>
-      </w:r>
-      <w:r>
-        <w:rPr>
-          <w:rStyle w:val="VerbatimChar"/>
-        </w:rPr>
-        <w:t xml:space="preserve">## ---</w:t>
-      </w:r>
-      <w:r>
-        <w:br/>
-      </w:r>
-      <w:r>
-        <w:rPr>
-          <w:rStyle w:val="VerbatimChar"/>
-        </w:rPr>
-        <w:t xml:space="preserve">## Signif. codes:  0 '***' 0.001 '**' 0.01 '*' 0.05 '.' 0.1 ' ' 1</w:t>
-      </w:r>
-    </w:p>
-    <w:p>
-      <w:pPr>
-        <w:pStyle w:val="SourceCode"/>
-      </w:pPr>
-      <w:r>
-        <w:rPr>
-          <w:rStyle w:val="VerbatimChar"/>
-        </w:rPr>
-        <w:t xml:space="preserve">## Anova Table (Type III tests)</w:t>
-      </w:r>
-      <w:r>
-        <w:br/>
-      </w:r>
-      <w:r>
-        <w:rPr>
-          <w:rStyle w:val="VerbatimChar"/>
-        </w:rPr>
-        <w:t xml:space="preserve">## </w:t>
-      </w:r>
-      <w:r>
-        <w:br/>
-      </w:r>
-      <w:r>
-        <w:rPr>
-          <w:rStyle w:val="VerbatimChar"/>
-        </w:rPr>
-        <w:t xml:space="preserve">## Response: dv</w:t>
-      </w:r>
-      <w:r>
-        <w:br/>
-      </w:r>
-      <w:r>
-        <w:rPr>
-          <w:rStyle w:val="VerbatimChar"/>
-        </w:rPr>
-        <w:t xml:space="preserve">##                    Sum Sq  Df    F value    Pr(&gt;F)    </w:t>
-      </w:r>
-      <w:r>
-        <w:br/>
-      </w:r>
-      <w:r>
-        <w:rPr>
-          <w:rStyle w:val="VerbatimChar"/>
-        </w:rPr>
-        <w:t xml:space="preserve">## (Intercept)       11376.4   1 12767.8144 &lt; 2.2e-16 ***</w:t>
-      </w:r>
-      <w:r>
-        <w:br/>
-      </w:r>
-      <w:r>
-        <w:rPr>
-          <w:rStyle w:val="VerbatimChar"/>
-        </w:rPr>
-        <w:t xml:space="preserve">## sized_f               5.5   1     6.1867   0.01339 *  </w:t>
-      </w:r>
-      <w:r>
-        <w:br/>
-      </w:r>
-      <w:r>
-        <w:rPr>
-          <w:rStyle w:val="VerbatimChar"/>
-        </w:rPr>
-        <w:t xml:space="preserve">## regions_f             8.1   3     3.0302   0.02962 *  </w:t>
-      </w:r>
-      <w:r>
-        <w:br/>
-      </w:r>
-      <w:r>
-        <w:rPr>
-          <w:rStyle w:val="VerbatimChar"/>
-        </w:rPr>
-        <w:t xml:space="preserve">## sized_f:regions_f    49.9   3    18.6817 3.601e-11 ***</w:t>
-      </w:r>
-      <w:r>
-        <w:br/>
-      </w:r>
-      <w:r>
-        <w:rPr>
-          <w:rStyle w:val="VerbatimChar"/>
-        </w:rPr>
-        <w:t xml:space="preserve">## Residuals           278.0 312                         </w:t>
-      </w:r>
-      <w:r>
-        <w:br/>
-      </w:r>
-      <w:r>
-        <w:rPr>
-          <w:rStyle w:val="VerbatimChar"/>
-        </w:rPr>
-        <w:t xml:space="preserve">## ---</w:t>
-      </w:r>
-      <w:r>
-        <w:br/>
-      </w:r>
-      <w:r>
-        <w:rPr>
-          <w:rStyle w:val="VerbatimChar"/>
-        </w:rPr>
-        <w:t xml:space="preserve">## Signif. codes:  0 '***' 0.001 '**' 0.01 '*' 0.05 '.' 0.1 ' ' 1</w:t>
-      </w:r>
-    </w:p>
-    <w:bookmarkEnd w:id="36"/>
-    <w:bookmarkStart w:id="37" w:name="problem-15-6-pts"/>
-    <w:p>
-      <w:pPr>
-        <w:pStyle w:val="Heading2"/>
-      </w:pPr>
-      <w:r>
-        <w:t xml:space="preserve">Problem 15 (6 pts)</w:t>
-      </w:r>
-    </w:p>
-    <w:p>
-      <w:pPr>
-        <w:pStyle w:val="FirstParagraph"/>
-      </w:pPr>
-      <w:r>
-        <w:t xml:space="preserve">Calculate partial omega squared for each effect.</w:t>
-      </w:r>
-    </w:p>
-    <w:p>
-      <w:pPr>
-        <w:pStyle w:val="BodyText"/>
-      </w:pPr>
-      <w:r>
-        <w:t xml:space="preserve">Syntax:</w:t>
-      </w:r>
-    </w:p>
-    <w:p>
-      <w:pPr>
-        <w:pStyle w:val="SourceCode"/>
-      </w:pPr>
-      <w:r>
-        <w:rPr>
-          <w:rStyle w:val="NormalTok"/>
-        </w:rPr>
-        <w:t xml:space="preserve">an </w:t>
-      </w:r>
-      <w:r>
-        <w:rPr>
-          <w:rStyle w:val="OtherTok"/>
-        </w:rPr>
-        <w:t xml:space="preserve">&lt;-</w:t>
-      </w:r>
-      <w:r>
-        <w:rPr>
-          <w:rStyle w:val="NormalTok"/>
-        </w:rPr>
-        <w:t xml:space="preserve"> </w:t>
-      </w:r>
-      <w:r>
-        <w:rPr>
-          <w:rStyle w:val="FunctionTok"/>
-        </w:rPr>
-        <w:t xml:space="preserve">as.data.frame</w:t>
-      </w:r>
-      <w:r>
-        <w:rPr>
-          <w:rStyle w:val="NormalTok"/>
-        </w:rPr>
-        <w:t xml:space="preserve">(ws_anova</w:t>
-      </w:r>
-      <w:r>
-        <w:rPr>
-          <w:rStyle w:val="SpecialCharTok"/>
-        </w:rPr>
-        <w:t xml:space="preserve">$</w:t>
-      </w:r>
-      <w:r>
-        <w:rPr>
-          <w:rStyle w:val="NormalTok"/>
-        </w:rPr>
-        <w:t xml:space="preserve">Anova)</w:t>
-      </w:r>
-      <w:r>
-        <w:br/>
-      </w:r>
-      <w:r>
-        <w:rPr>
-          <w:rStyle w:val="NormalTok"/>
-        </w:rPr>
-        <w:t xml:space="preserve">ss </w:t>
-      </w:r>
-      <w:r>
-        <w:rPr>
-          <w:rStyle w:val="OtherTok"/>
-        </w:rPr>
-        <w:t xml:space="preserve">&lt;-</w:t>
-      </w:r>
-      <w:r>
-        <w:rPr>
-          <w:rStyle w:val="NormalTok"/>
-        </w:rPr>
-        <w:t xml:space="preserve"> an</w:t>
-      </w:r>
-      <w:r>
-        <w:rPr>
-          <w:rStyle w:val="SpecialCharTok"/>
-        </w:rPr>
-        <w:t xml:space="preserve">$</w:t>
-      </w:r>
-      <w:r>
-        <w:rPr>
-          <w:rStyle w:val="StringTok"/>
-        </w:rPr>
-        <w:t xml:space="preserve">`</w:t>
-      </w:r>
-      <w:r>
-        <w:rPr>
-          <w:rStyle w:val="AttributeTok"/>
-        </w:rPr>
-        <w:t xml:space="preserve">Sum Sq</w:t>
-      </w:r>
-      <w:r>
-        <w:rPr>
-          <w:rStyle w:val="StringTok"/>
-        </w:rPr>
-        <w:t xml:space="preserve">`</w:t>
-      </w:r>
-      <w:r>
-        <w:br/>
-      </w:r>
-      <w:r>
-        <w:rPr>
-          <w:rStyle w:val="NormalTok"/>
-        </w:rPr>
-        <w:t xml:space="preserve">df </w:t>
-      </w:r>
-      <w:r>
-        <w:rPr>
-          <w:rStyle w:val="OtherTok"/>
-        </w:rPr>
-        <w:t xml:space="preserve">&lt;-</w:t>
-      </w:r>
-      <w:r>
-        <w:rPr>
-          <w:rStyle w:val="NormalTok"/>
-        </w:rPr>
-        <w:t xml:space="preserve"> an</w:t>
-      </w:r>
-      <w:r>
-        <w:rPr>
-          <w:rStyle w:val="SpecialCharTok"/>
-        </w:rPr>
-        <w:t xml:space="preserve">$</w:t>
-      </w:r>
-      <w:r>
-        <w:rPr>
-          <w:rStyle w:val="NormalTok"/>
-        </w:rPr>
-        <w:t xml:space="preserve">Df</w:t>
-      </w:r>
-      <w:r>
-        <w:br/>
-      </w:r>
-      <w:r>
-        <w:rPr>
-          <w:rStyle w:val="FunctionTok"/>
-        </w:rPr>
-        <w:t xml:space="preserve">names</w:t>
-      </w:r>
-      <w:r>
-        <w:rPr>
-          <w:rStyle w:val="NormalTok"/>
-        </w:rPr>
-        <w:t xml:space="preserve">(ss) </w:t>
-      </w:r>
-      <w:r>
-        <w:rPr>
-          <w:rStyle w:val="OtherTok"/>
-        </w:rPr>
-        <w:t xml:space="preserve">&lt;-</w:t>
-      </w:r>
-      <w:r>
-        <w:rPr>
-          <w:rStyle w:val="NormalTok"/>
-        </w:rPr>
-        <w:t xml:space="preserve"> </w:t>
-      </w:r>
-      <w:r>
-        <w:rPr>
-          <w:rStyle w:val="FunctionTok"/>
-        </w:rPr>
-        <w:t xml:space="preserve">row.names</w:t>
-      </w:r>
-      <w:r>
-        <w:rPr>
-          <w:rStyle w:val="NormalTok"/>
-        </w:rPr>
-        <w:t xml:space="preserve">(an)</w:t>
-      </w:r>
-      <w:r>
-        <w:br/>
-      </w:r>
-      <w:r>
-        <w:rPr>
-          <w:rStyle w:val="FunctionTok"/>
-        </w:rPr>
-        <w:t xml:space="preserve">names</w:t>
-      </w:r>
-      <w:r>
-        <w:rPr>
-          <w:rStyle w:val="NormalTok"/>
-        </w:rPr>
-        <w:t xml:space="preserve">(df) </w:t>
-      </w:r>
-      <w:r>
-        <w:rPr>
-          <w:rStyle w:val="OtherTok"/>
-        </w:rPr>
-        <w:t xml:space="preserve">&lt;-</w:t>
-      </w:r>
-      <w:r>
-        <w:rPr>
-          <w:rStyle w:val="NormalTok"/>
-        </w:rPr>
-        <w:t xml:space="preserve"> </w:t>
-      </w:r>
-      <w:r>
-        <w:rPr>
-          <w:rStyle w:val="FunctionTok"/>
-        </w:rPr>
-        <w:t xml:space="preserve">row.names</w:t>
-      </w:r>
-      <w:r>
-        <w:rPr>
-          <w:rStyle w:val="NormalTok"/>
-        </w:rPr>
-        <w:t xml:space="preserve">(an)</w:t>
-      </w:r>
-      <w:r>
-        <w:br/>
-      </w:r>
-      <w:r>
-        <w:br/>
-      </w:r>
-      <w:r>
-        <w:rPr>
-          <w:rStyle w:val="NormalTok"/>
-        </w:rPr>
-        <w:t xml:space="preserve">ss_error </w:t>
-      </w:r>
-      <w:r>
-        <w:rPr>
-          <w:rStyle w:val="OtherTok"/>
-        </w:rPr>
-        <w:t xml:space="preserve">&lt;-</w:t>
-      </w:r>
-      <w:r>
-        <w:rPr>
-          <w:rStyle w:val="NormalTok"/>
-        </w:rPr>
-        <w:t xml:space="preserve"> ss[</w:t>
-      </w:r>
-      <w:r>
-        <w:rPr>
-          <w:rStyle w:val="StringTok"/>
-        </w:rPr>
-        <w:t xml:space="preserve">"Residuals"</w:t>
-      </w:r>
-      <w:r>
-        <w:rPr>
-          <w:rStyle w:val="NormalTok"/>
-        </w:rPr>
-        <w:t xml:space="preserve">]</w:t>
-      </w:r>
-      <w:r>
-        <w:br/>
-      </w:r>
-      <w:r>
-        <w:rPr>
-          <w:rStyle w:val="NormalTok"/>
-        </w:rPr>
-        <w:t xml:space="preserve">df_error </w:t>
-      </w:r>
-      <w:r>
-        <w:rPr>
-          <w:rStyle w:val="OtherTok"/>
-        </w:rPr>
-        <w:t xml:space="preserve">&lt;-</w:t>
-      </w:r>
-      <w:r>
-        <w:rPr>
-          <w:rStyle w:val="NormalTok"/>
-        </w:rPr>
-        <w:t xml:space="preserve"> df[</w:t>
-      </w:r>
-      <w:r>
-        <w:rPr>
-          <w:rStyle w:val="StringTok"/>
-        </w:rPr>
-        <w:t xml:space="preserve">"Residuals"</w:t>
-      </w:r>
-      <w:r>
-        <w:rPr>
-          <w:rStyle w:val="NormalTok"/>
-        </w:rPr>
-        <w:t xml:space="preserve">]</w:t>
-      </w:r>
-      <w:r>
-        <w:br/>
-      </w:r>
-      <w:r>
-        <w:rPr>
-          <w:rStyle w:val="NormalTok"/>
-        </w:rPr>
-        <w:t xml:space="preserve">mse </w:t>
-      </w:r>
-      <w:r>
-        <w:rPr>
-          <w:rStyle w:val="OtherTok"/>
-        </w:rPr>
-        <w:t xml:space="preserve">&lt;-</w:t>
-      </w:r>
-      <w:r>
-        <w:rPr>
-          <w:rStyle w:val="NormalTok"/>
-        </w:rPr>
-        <w:t xml:space="preserve"> ss_error </w:t>
-      </w:r>
-      <w:r>
-        <w:rPr>
-          <w:rStyle w:val="SpecialCharTok"/>
-        </w:rPr>
-        <w:t xml:space="preserve">/</w:t>
-      </w:r>
-      <w:r>
-        <w:rPr>
-          <w:rStyle w:val="NormalTok"/>
-        </w:rPr>
-        <w:t xml:space="preserve"> df_error</w:t>
-      </w:r>
-      <w:r>
-        <w:br/>
-      </w:r>
-      <w:r>
-        <w:br/>
-      </w:r>
-      <w:r>
-        <w:rPr>
-          <w:rStyle w:val="NormalTok"/>
-        </w:rPr>
-        <w:t xml:space="preserve">effects </w:t>
-      </w:r>
-      <w:r>
-        <w:rPr>
-          <w:rStyle w:val="OtherTok"/>
-        </w:rPr>
-        <w:t xml:space="preserve">&lt;-</w:t>
-      </w:r>
-      <w:r>
-        <w:rPr>
-          <w:rStyle w:val="NormalTok"/>
-        </w:rPr>
-        <w:t xml:space="preserve"> </w:t>
-      </w:r>
-      <w:r>
-        <w:rPr>
-          <w:rStyle w:val="FunctionTok"/>
-        </w:rPr>
-        <w:t xml:space="preserve">setdiff</w:t>
-      </w:r>
-      <w:r>
-        <w:rPr>
-          <w:rStyle w:val="NormalTok"/>
-        </w:rPr>
-        <w:t xml:space="preserve">(</w:t>
-      </w:r>
-      <w:r>
-        <w:rPr>
-          <w:rStyle w:val="FunctionTok"/>
-        </w:rPr>
-        <w:t xml:space="preserve">row.names</w:t>
-      </w:r>
-      <w:r>
-        <w:rPr>
-          <w:rStyle w:val="NormalTok"/>
-        </w:rPr>
-        <w:t xml:space="preserve">(an), </w:t>
-      </w:r>
-      <w:r>
-        <w:rPr>
-          <w:rStyle w:val="FunctionTok"/>
-        </w:rPr>
-        <w:t xml:space="preserve">c</w:t>
-      </w:r>
-      <w:r>
-        <w:rPr>
-          <w:rStyle w:val="NormalTok"/>
-        </w:rPr>
-        <w:t xml:space="preserve">(</w:t>
-      </w:r>
-      <w:r>
-        <w:rPr>
-          <w:rStyle w:val="StringTok"/>
-        </w:rPr>
-        <w:t xml:space="preserve">"(Intercept)"</w:t>
-      </w:r>
-      <w:r>
-        <w:rPr>
-          <w:rStyle w:val="NormalTok"/>
-        </w:rPr>
-        <w:t xml:space="preserve">, </w:t>
-      </w:r>
-      <w:r>
-        <w:rPr>
-          <w:rStyle w:val="StringTok"/>
-        </w:rPr>
-        <w:t xml:space="preserve">"Residuals"</w:t>
-      </w:r>
-      <w:r>
-        <w:rPr>
-          <w:rStyle w:val="NormalTok"/>
-        </w:rPr>
-        <w:t xml:space="preserve">))</w:t>
-      </w:r>
-      <w:r>
-        <w:br/>
-      </w:r>
-      <w:r>
-        <w:rPr>
-          <w:rStyle w:val="NormalTok"/>
-        </w:rPr>
-        <w:t xml:space="preserve">ss_effect </w:t>
-      </w:r>
-      <w:r>
-        <w:rPr>
-          <w:rStyle w:val="OtherTok"/>
-        </w:rPr>
-        <w:t xml:space="preserve">&lt;-</w:t>
-      </w:r>
-      <w:r>
-        <w:rPr>
-          <w:rStyle w:val="NormalTok"/>
-        </w:rPr>
-        <w:t xml:space="preserve"> ss[effects]</w:t>
-      </w:r>
-      <w:r>
-        <w:br/>
-      </w:r>
-      <w:r>
-        <w:rPr>
-          <w:rStyle w:val="NormalTok"/>
-        </w:rPr>
-        <w:t xml:space="preserve">df_effect </w:t>
-      </w:r>
-      <w:r>
-        <w:rPr>
-          <w:rStyle w:val="OtherTok"/>
-        </w:rPr>
-        <w:t xml:space="preserve">&lt;-</w:t>
-      </w:r>
-      <w:r>
-        <w:rPr>
-          <w:rStyle w:val="NormalTok"/>
-        </w:rPr>
-        <w:t xml:space="preserve"> df[effects]</w:t>
-      </w:r>
-      <w:r>
-        <w:br/>
-      </w:r>
-      <w:r>
-        <w:br/>
-      </w:r>
-      <w:r>
-        <w:rPr>
-          <w:rStyle w:val="NormalTok"/>
-        </w:rPr>
-        <w:t xml:space="preserve">omega_p </w:t>
-      </w:r>
-      <w:r>
-        <w:rPr>
-          <w:rStyle w:val="OtherTok"/>
-        </w:rPr>
-        <w:t xml:space="preserve">&lt;-</w:t>
-      </w:r>
-      <w:r>
-        <w:rPr>
-          <w:rStyle w:val="NormalTok"/>
-        </w:rPr>
-        <w:t xml:space="preserve"> (ss_effect </w:t>
-      </w:r>
-      <w:r>
-        <w:rPr>
-          <w:rStyle w:val="SpecialCharTok"/>
-        </w:rPr>
-        <w:t xml:space="preserve">-</w:t>
-      </w:r>
-      <w:r>
-        <w:rPr>
-          <w:rStyle w:val="NormalTok"/>
-        </w:rPr>
-        <w:t xml:space="preserve"> df_effect </w:t>
-      </w:r>
-      <w:r>
-        <w:rPr>
-          <w:rStyle w:val="SpecialCharTok"/>
-        </w:rPr>
-        <w:t xml:space="preserve">*</w:t>
-      </w:r>
-      <w:r>
-        <w:rPr>
-          <w:rStyle w:val="NormalTok"/>
-        </w:rPr>
-        <w:t xml:space="preserve"> mse) </w:t>
-      </w:r>
-      <w:r>
-        <w:rPr>
-          <w:rStyle w:val="SpecialCharTok"/>
-        </w:rPr>
-        <w:t xml:space="preserve">/</w:t>
-      </w:r>
-      <w:r>
-        <w:rPr>
-          <w:rStyle w:val="NormalTok"/>
-        </w:rPr>
-        <w:t xml:space="preserve"> (ss_effect </w:t>
-      </w:r>
-      <w:r>
-        <w:rPr>
-          <w:rStyle w:val="SpecialCharTok"/>
-        </w:rPr>
-        <w:t xml:space="preserve">+</w:t>
-      </w:r>
-      <w:r>
-        <w:rPr>
-          <w:rStyle w:val="NormalTok"/>
-        </w:rPr>
-        <w:t xml:space="preserve"> ss_error </w:t>
-      </w:r>
-      <w:r>
-        <w:rPr>
-          <w:rStyle w:val="SpecialCharTok"/>
-        </w:rPr>
-        <w:t xml:space="preserve">+</w:t>
-      </w:r>
-      <w:r>
-        <w:rPr>
-          <w:rStyle w:val="NormalTok"/>
-        </w:rPr>
-        <w:t xml:space="preserve"> mse)</w:t>
-      </w:r>
-      <w:r>
-        <w:br/>
-      </w:r>
-      <w:r>
-        <w:br/>
-      </w:r>
-      <w:r>
-        <w:rPr>
-          <w:rStyle w:val="NormalTok"/>
-        </w:rPr>
-        <w:t xml:space="preserve">omega_table </w:t>
-      </w:r>
-      <w:r>
-        <w:rPr>
-          <w:rStyle w:val="OtherTok"/>
-        </w:rPr>
-        <w:t xml:space="preserve">&lt;-</w:t>
-      </w:r>
-      <w:r>
-        <w:rPr>
-          <w:rStyle w:val="NormalTok"/>
-        </w:rPr>
-        <w:t xml:space="preserve"> </w:t>
-      </w:r>
-      <w:r>
-        <w:rPr>
-          <w:rStyle w:val="FunctionTok"/>
-        </w:rPr>
-        <w:t xml:space="preserve">data.frame</w:t>
-      </w:r>
-      <w:r>
-        <w:rPr>
-          <w:rStyle w:val="NormalTok"/>
-        </w:rPr>
-        <w:t xml:space="preserve">(</w:t>
-      </w:r>
-      <w:r>
-        <w:br/>
-      </w:r>
-      <w:r>
-        <w:rPr>
-          <w:rStyle w:val="NormalTok"/>
-        </w:rPr>
-        <w:t xml:space="preserve">  </w:t>
-      </w:r>
-      <w:r>
-        <w:rPr>
-          <w:rStyle w:val="AttributeTok"/>
-        </w:rPr>
-        <w:t xml:space="preserve">effect =</w:t>
-      </w:r>
-      <w:r>
-        <w:rPr>
-          <w:rStyle w:val="NormalTok"/>
-        </w:rPr>
-        <w:t xml:space="preserve"> effects,</w:t>
-      </w:r>
-      <w:r>
-        <w:br/>
-      </w:r>
-      <w:r>
-        <w:rPr>
-          <w:rStyle w:val="NormalTok"/>
-        </w:rPr>
-        <w:t xml:space="preserve">  </w:t>
-      </w:r>
-      <w:r>
-        <w:rPr>
-          <w:rStyle w:val="AttributeTok"/>
-        </w:rPr>
-        <w:t xml:space="preserve">df =</w:t>
-      </w:r>
-      <w:r>
-        <w:rPr>
-          <w:rStyle w:val="NormalTok"/>
-        </w:rPr>
-        <w:t xml:space="preserve"> df_effect,</w:t>
-      </w:r>
-      <w:r>
-        <w:br/>
-      </w:r>
-      <w:r>
-        <w:rPr>
-          <w:rStyle w:val="NormalTok"/>
-        </w:rPr>
-        <w:t xml:space="preserve">  </w:t>
-      </w:r>
-      <w:r>
-        <w:rPr>
-          <w:rStyle w:val="AttributeTok"/>
-        </w:rPr>
-        <w:t xml:space="preserve">SS =</w:t>
-      </w:r>
-      <w:r>
-        <w:rPr>
-          <w:rStyle w:val="NormalTok"/>
-        </w:rPr>
-        <w:t xml:space="preserve"> ss_effect,</w:t>
-      </w:r>
-      <w:r>
-        <w:br/>
-      </w:r>
-      <w:r>
-        <w:rPr>
-          <w:rStyle w:val="NormalTok"/>
-        </w:rPr>
-        <w:t xml:space="preserve">  </w:t>
-      </w:r>
-      <w:r>
-        <w:rPr>
-          <w:rStyle w:val="AttributeTok"/>
-        </w:rPr>
-        <w:t xml:space="preserve">SS_error =</w:t>
-      </w:r>
-      <w:r>
-        <w:rPr>
-          <w:rStyle w:val="NormalTok"/>
-        </w:rPr>
-        <w:t xml:space="preserve"> ss_error,</w:t>
-      </w:r>
-      <w:r>
-        <w:br/>
-      </w:r>
-      <w:r>
-        <w:rPr>
-          <w:rStyle w:val="NormalTok"/>
-        </w:rPr>
-        <w:t xml:space="preserve">  </w:t>
-      </w:r>
-      <w:r>
-        <w:rPr>
-          <w:rStyle w:val="AttributeTok"/>
-        </w:rPr>
-        <w:t xml:space="preserve">MSE =</w:t>
-      </w:r>
-      <w:r>
-        <w:rPr>
-          <w:rStyle w:val="NormalTok"/>
-        </w:rPr>
-        <w:t xml:space="preserve"> mse,</w:t>
-      </w:r>
-      <w:r>
-        <w:br/>
-      </w:r>
-      <w:r>
-        <w:rPr>
-          <w:rStyle w:val="NormalTok"/>
-        </w:rPr>
-        <w:t xml:space="preserve">  </w:t>
-      </w:r>
-      <w:r>
-        <w:rPr>
-          <w:rStyle w:val="AttributeTok"/>
-        </w:rPr>
-        <w:t xml:space="preserve">omega_p =</w:t>
-      </w:r>
-      <w:r>
-        <w:rPr>
-          <w:rStyle w:val="NormalTok"/>
-        </w:rPr>
-        <w:t xml:space="preserve"> omega_p</w:t>
-      </w:r>
-      <w:r>
-        <w:br/>
-      </w:r>
-      <w:r>
-        <w:rPr>
-          <w:rStyle w:val="NormalTok"/>
-        </w:rPr>
-        <w:t xml:space="preserve">)</w:t>
-      </w:r>
-      <w:r>
-        <w:br/>
-      </w:r>
-      <w:r>
-        <w:rPr>
-          <w:rStyle w:val="NormalTok"/>
-        </w:rPr>
-        <w:t xml:space="preserve">omega_table</w:t>
-      </w:r>
-    </w:p>
-    <w:p>
-      <w:pPr>
-        <w:pStyle w:val="FirstParagraph"/>
-      </w:pPr>
-      <w:r>
-        <w:t xml:space="preserve">Output:</w:t>
-      </w:r>
-    </w:p>
-    <w:p>
-      <w:pPr>
-        <w:pStyle w:val="SourceCode"/>
-      </w:pPr>
-      <w:r>
-        <w:rPr>
-          <w:rStyle w:val="VerbatimChar"/>
-        </w:rPr>
-        <w:t xml:space="preserve">##                              effect df      SS SS_error       MSE    omega_p</w:t>
-      </w:r>
-      <w:r>
-        <w:br/>
-      </w:r>
-      <w:r>
-        <w:rPr>
-          <w:rStyle w:val="VerbatimChar"/>
-        </w:rPr>
-        <w:t xml:space="preserve">## sized_f                     sized_f  1  5.5125      278 0.8910256 0.01624971</w:t>
-      </w:r>
-      <w:r>
-        <w:br/>
-      </w:r>
-      <w:r>
-        <w:rPr>
-          <w:rStyle w:val="VerbatimChar"/>
-        </w:rPr>
-        <w:t xml:space="preserve">## regions_f                 regions_f  3  8.1000      278 0.8910256 0.01890973</w:t>
-      </w:r>
-      <w:r>
-        <w:br/>
-      </w:r>
-      <w:r>
-        <w:rPr>
-          <w:rStyle w:val="VerbatimChar"/>
-        </w:rPr>
-        <w:t xml:space="preserve">## sized_f:regions_f sized_f:regions_f  3 49.9375      278 0.8910256 0.14373578</w:t>
-      </w:r>
-    </w:p>
-    <w:bookmarkEnd w:id="37"/>
-    <w:bookmarkStart w:id="38" w:name="problem-16-5-pts"/>
-    <w:p>
-      <w:pPr>
-        <w:pStyle w:val="Heading2"/>
-      </w:pPr>
-      <w:r>
-        <w:t xml:space="preserve">Problem 16 (5 pts)</w:t>
-      </w:r>
-    </w:p>
-    <w:p>
-      <w:pPr>
-        <w:pStyle w:val="FirstParagraph"/>
-      </w:pPr>
-      <w:r>
-        <w:t xml:space="preserve">Write up the results of the omnibus test.</w:t>
-      </w:r>
-    </w:p>
-    <w:p>
-      <w:pPr>
-        <w:pStyle w:val="BodyText"/>
-      </w:pPr>
-      <w:r>
-        <w:t xml:space="preserve">A two-way ANOVA showed a significant main effect of city status, F(1, 312) = 6.19, p = .013, ω²p = 0.016, and a significant main effect of region, F(3, 312) = 3.03, p = .030, ω²p = 0.019. There was also a significant city status × region interaction, F(3, 312) = 18.68, p &lt; .001, ω²p = 0.144. Because the interaction is significant, interpretation should focus on the cell means rather than the marginal main effects.</w:t>
-      </w:r>
-    </w:p>
-    <w:bookmarkEnd w:id="38"/>
-    <w:bookmarkStart w:id="39" w:name="problem-17-0-pts"/>
-    <w:p>
-      <w:pPr>
-        <w:pStyle w:val="Heading2"/>
-      </w:pPr>
-      <w:r>
-        <w:t xml:space="preserve">Problem 17 (0 pts)</w:t>
-      </w:r>
-    </w:p>
-    <w:p>
-      <w:pPr>
-        <w:pStyle w:val="FirstParagraph"/>
-      </w:pPr>
-      <w:r>
         <w:t xml:space="preserve">Upload this document to Canvas and verify the submission.</w:t>
       </w:r>
     </w:p>
-    <w:bookmarkEnd w:id="39"/>
-    <w:bookmarkEnd w:id="40"/>
+    <w:bookmarkEnd w:id="42"/>
+    <w:bookmarkEnd w:id="43"/>
     <w:sectPr>
       <w:headerReference r:id="rId9" w:type="default"/>
       <w:footerReference r:id="rId10" w:type="default"/>

</xml_diff>

<commit_message>
Align lab 8 prompts and add omega syntax
</commit_message>
<xml_diff>
--- a/lab08/lab08_output/lab_08.docx key.docx
+++ b/lab08/lab08_output/lab_08.docx key.docx
@@ -115,7 +115,55 @@
         <w:pStyle w:val="FirstParagraph"/>
       </w:pPr>
       <w:r>
-        <w:t xml:space="preserve">Load packages and Wilcox functions.</w:t>
+        <w:t xml:space="preserve">Load these packages:</w:t>
+      </w:r>
+      <w:r>
+        <w:t xml:space="preserve"> </w:t>
+      </w:r>
+      <w:r>
+        <w:rPr>
+          <w:rStyle w:val="VerbatimChar"/>
+        </w:rPr>
+        <w:t xml:space="preserve">afex</w:t>
+      </w:r>
+      <w:r>
+        <w:t xml:space="preserve">,</w:t>
+      </w:r>
+      <w:r>
+        <w:t xml:space="preserve"> </w:t>
+      </w:r>
+      <w:r>
+        <w:rPr>
+          <w:rStyle w:val="VerbatimChar"/>
+        </w:rPr>
+        <w:t xml:space="preserve">car</w:t>
+      </w:r>
+      <w:r>
+        <w:t xml:space="preserve">,</w:t>
+      </w:r>
+      <w:r>
+        <w:t xml:space="preserve"> </w:t>
+      </w:r>
+      <w:r>
+        <w:rPr>
+          <w:rStyle w:val="VerbatimChar"/>
+        </w:rPr>
+        <w:t xml:space="preserve">emmeans</w:t>
+      </w:r>
+      <w:r>
+        <w:t xml:space="preserve">,</w:t>
+      </w:r>
+      <w:r>
+        <w:t xml:space="preserve"> </w:t>
+      </w:r>
+      <w:r>
+        <w:rPr>
+          <w:rStyle w:val="VerbatimChar"/>
+        </w:rPr>
+        <w:t xml:space="preserve">haven</w:t>
+      </w:r>
+      <w:r>
+        <w:t xml:space="preserve">. If they have not been installed, you will need to install them.</w:t>
       </w:r>
     </w:p>
     <w:p>
@@ -123,6 +171,41 @@
         <w:pStyle w:val="BodyText"/>
       </w:pPr>
       <w:r>
+        <w:t xml:space="preserve">Also load Rand Wilcox’s</w:t>
+      </w:r>
+      <w:r>
+        <w:t xml:space="preserve"> </w:t>
+      </w:r>
+      <w:r>
+        <w:rPr>
+          <w:rStyle w:val="VerbatimChar"/>
+        </w:rPr>
+        <w:t xml:space="preserve">Rallfun-v45.txt</w:t>
+      </w:r>
+      <w:r>
+        <w:t xml:space="preserve"> </w:t>
+      </w:r>
+      <w:r>
+        <w:t xml:space="preserve">page of functions, with</w:t>
+      </w:r>
+      <w:r>
+        <w:t xml:space="preserve"> </w:t>
+      </w:r>
+      <w:r>
+        <w:rPr>
+          <w:rStyle w:val="VerbatimChar"/>
+        </w:rPr>
+        <w:t xml:space="preserve">source("https://osf.io/download/98b7r/")</w:t>
+      </w:r>
+      <w:r>
+        <w:t xml:space="preserve">.</w:t>
+      </w:r>
+    </w:p>
+    <w:p>
+      <w:pPr>
+        <w:pStyle w:val="BodyText"/>
+      </w:pPr>
+      <w:r>
         <w:t xml:space="preserve">Syntax:</w:t>
       </w:r>
     </w:p>
@@ -206,13 +289,13 @@
         <w:rPr>
           <w:rStyle w:val="FunctionTok"/>
         </w:rPr>
-        <w:t xml:space="preserve">file.path</w:t>
-      </w:r>
-      <w:r>
-        <w:rPr>
-          <w:rStyle w:val="NormalTok"/>
-        </w:rPr>
-        <w:t xml:space="preserve">(root_dir, </w:t>
+        <w:t xml:space="preserve">find_file_up</w:t>
+      </w:r>
+      <w:r>
+        <w:rPr>
+          <w:rStyle w:val="NormalTok"/>
+        </w:rPr>
+        <w:t xml:space="preserve">(</w:t>
       </w:r>
       <w:r>
         <w:rPr>
@@ -265,7 +348,7 @@
         <w:t xml:space="preserve"> </w:t>
       </w:r>
       <w:r>
-        <w:t xml:space="preserve">datafile.</w:t>
+        <w:t xml:space="preserve">datafile into the R environment.</w:t>
       </w:r>
     </w:p>
     <w:p>
@@ -314,13 +397,13 @@
         <w:rPr>
           <w:rStyle w:val="FunctionTok"/>
         </w:rPr>
-        <w:t xml:space="preserve">file.path</w:t>
-      </w:r>
-      <w:r>
-        <w:rPr>
-          <w:rStyle w:val="NormalTok"/>
-        </w:rPr>
-        <w:t xml:space="preserve">(root_dir, </w:t>
+        <w:t xml:space="preserve">find_file_up</w:t>
+      </w:r>
+      <w:r>
+        <w:rPr>
+          <w:rStyle w:val="NormalTok"/>
+        </w:rPr>
+        <w:t xml:space="preserve">(</w:t>
       </w:r>
       <w:r>
         <w:rPr>
@@ -483,7 +566,40 @@
         <w:t xml:space="preserve">regions</w:t>
       </w:r>
       <w:r>
-        <w:t xml:space="preserve">, create factor versions, and verify construction.</w:t>
+        <w:t xml:space="preserve"> </w:t>
+      </w:r>
+      <w:r>
+        <w:t xml:space="preserve">using the</w:t>
+      </w:r>
+      <w:r>
+        <w:t xml:space="preserve"> </w:t>
+      </w:r>
+      <w:r>
+        <w:rPr>
+          <w:rStyle w:val="VerbatimChar"/>
+        </w:rPr>
+        <w:t xml:space="preserve">attr(DATAFRAME$VARNAME , "labels")</w:t>
+      </w:r>
+      <w:r>
+        <w:t xml:space="preserve"> </w:t>
+      </w:r>
+      <w:r>
+        <w:t xml:space="preserve">function. Create factor versions of these variables. Use</w:t>
+      </w:r>
+      <w:r>
+        <w:t xml:space="preserve"> </w:t>
+      </w:r>
+      <w:r>
+        <w:rPr>
+          <w:rStyle w:val="VerbatimChar"/>
+        </w:rPr>
+        <w:t xml:space="preserve">table(DATAFRAME$VARNAME,DATAFRAME$VARNAME,exclude=NULL)</w:t>
+      </w:r>
+      <w:r>
+        <w:t xml:space="preserve"> </w:t>
+      </w:r>
+      <w:r>
+        <w:t xml:space="preserve">to show a cross-tabulation between the original and new factor variable to confirm your data construction was done correctly.</w:t>
       </w:r>
     </w:p>
     <w:p>
@@ -1259,7 +1375,34 @@
         <w:pStyle w:val="FirstParagraph"/>
       </w:pPr>
       <w:r>
-        <w:t xml:space="preserve">Create a superfactor based on the city resident and region variables, and cross-tabulate.</w:t>
+        <w:t xml:space="preserve">The datafile contains the</w:t>
+      </w:r>
+      <w:r>
+        <w:t xml:space="preserve"> </w:t>
+      </w:r>
+      <w:r>
+        <w:t xml:space="preserve">“</w:t>
+      </w:r>
+      <w:r>
+        <w:t xml:space="preserve">superfactor</w:t>
+      </w:r>
+      <w:r>
+        <w:t xml:space="preserve">”</w:t>
+      </w:r>
+      <w:r>
+        <w:t xml:space="preserve"> </w:t>
+      </w:r>
+      <w:r>
+        <w:t xml:space="preserve">(</w:t>
+      </w:r>
+      <w:r>
+        <w:rPr>
+          <w:rStyle w:val="VerbatimChar"/>
+        </w:rPr>
+        <w:t xml:space="preserve">regionsize</w:t>
+      </w:r>
+      <w:r>
+        <w:t xml:space="preserve">) that you’ll need to check your assumptions, but show us you can make your own superfactor based on the city resident and region variables (1 pt). Carry out two cross-tabulations: one between your superfactor and city status; another between your superfactor and region (1 pt each).</w:t>
       </w:r>
     </w:p>
     <w:p>
@@ -1995,7 +2138,40 @@
         <w:pStyle w:val="FirstParagraph"/>
       </w:pPr>
       <w:r>
-        <w:t xml:space="preserve">Produce histograms for each cell.</w:t>
+        <w:t xml:space="preserve">Produce histograms to look at the distribution of the</w:t>
+      </w:r>
+      <w:r>
+        <w:t xml:space="preserve"> </w:t>
+      </w:r>
+      <w:r>
+        <w:rPr>
+          <w:rStyle w:val="VerbatimChar"/>
+        </w:rPr>
+        <w:t xml:space="preserve">ws</w:t>
+      </w:r>
+      <w:r>
+        <w:t xml:space="preserve"> </w:t>
+      </w:r>
+      <w:r>
+        <w:t xml:space="preserve">variable for each cell defined by urban status (</w:t>
+      </w:r>
+      <w:r>
+        <w:rPr>
+          <w:rStyle w:val="VerbatimChar"/>
+        </w:rPr>
+        <w:t xml:space="preserve">sized</w:t>
+      </w:r>
+      <w:r>
+        <w:t xml:space="preserve">) and region (</w:t>
+      </w:r>
+      <w:r>
+        <w:rPr>
+          <w:rStyle w:val="VerbatimChar"/>
+        </w:rPr>
+        <w:t xml:space="preserve">regions</w:t>
+      </w:r>
+      <w:r>
+        <w:t xml:space="preserve">). It is OK to show counts.</w:t>
       </w:r>
     </w:p>
     <w:p>
@@ -2203,7 +2379,7 @@
         <w:pStyle w:val="FirstParagraph"/>
       </w:pPr>
       <w:r>
-        <w:t xml:space="preserve">Skewness statistics and Shapiro-Wilk tests for each cell.</w:t>
+        <w:t xml:space="preserve">Get skewness statistics and Shapiro-Wilk normality tests for each cell defined by city/non-city status and region.</w:t>
       </w:r>
     </w:p>
     <w:p>
@@ -3027,7 +3203,7 @@
         <w:pStyle w:val="FirstParagraph"/>
       </w:pPr>
       <w:r>
-        <w:t xml:space="preserve">Levene’s test for equal variances.</w:t>
+        <w:t xml:space="preserve">Get a Levene’s test for equal variances (use the superfactor variable).</w:t>
       </w:r>
     </w:p>
     <w:p>
@@ -3164,7 +3340,7 @@
         <w:pStyle w:val="FirstParagraph"/>
       </w:pPr>
       <w:r>
-        <w:t xml:space="preserve">Use the MAD-Median rule to detect outliers.</w:t>
+        <w:t xml:space="preserve">Use the MAD-Median rule to detect any outliers.</w:t>
       </w:r>
     </w:p>
     <w:p>
@@ -4348,7 +4524,7 @@
         <w:pStyle w:val="FirstParagraph"/>
       </w:pPr>
       <w:r>
-        <w:t xml:space="preserve">Diagnostics write-up (3 sentences maximum).</w:t>
+        <w:t xml:space="preserve">Write-up your diagnostics, in three sentences MAXIMUM.</w:t>
       </w:r>
     </w:p>
     <w:p>
@@ -4360,13 +4536,13 @@
       </w:r>
     </w:p>
     <w:bookmarkEnd w:id="31"/>
-    <w:bookmarkStart w:id="32" w:name="problem-10-1-pt"/>
+    <w:bookmarkStart w:id="32" w:name="problem-10-1-pts"/>
     <w:p>
       <w:pPr>
         <w:pStyle w:val="Heading2"/>
       </w:pPr>
       <w:r>
-        <w:t xml:space="preserve">Problem 10 (1 pt)</w:t>
+        <w:t xml:space="preserve">Problem 10 (1 pts)</w:t>
       </w:r>
     </w:p>
     <w:p>
@@ -4374,7 +4550,7 @@
         <w:pStyle w:val="FirstParagraph"/>
       </w:pPr>
       <w:r>
-        <w:t xml:space="preserve">Create an ID variable.</w:t>
+        <w:t xml:space="preserve">Have R produce an ID variable.</w:t>
       </w:r>
     </w:p>
     <w:p>
@@ -4455,7 +4631,7 @@
         <w:pStyle w:val="FirstParagraph"/>
       </w:pPr>
       <w:r>
-        <w:t xml:space="preserve">Produce cell and marginal means.</w:t>
+        <w:t xml:space="preserve">Have R produce cell and marginal means.</w:t>
       </w:r>
     </w:p>
     <w:p>
@@ -4914,7 +5090,22 @@
         <w:pStyle w:val="FirstParagraph"/>
       </w:pPr>
       <w:r>
-        <w:t xml:space="preserve">Excel table of cell means.</w:t>
+        <w:t xml:space="preserve">Make a table in Excel, with rows corresponding to one factor (preferably the factor with the most levels) and columns corresponding to the other factor. The table should be polished with a clear title, column and row headings, consistent alignment and rounding, and judicious use of borders to set off the title and headers (do NOT use</w:t>
+      </w:r>
+      <w:r>
+        <w:t xml:space="preserve"> </w:t>
+      </w:r>
+      <w:r>
+        <w:t xml:space="preserve">“</w:t>
+      </w:r>
+      <w:r>
+        <w:t xml:space="preserve">all borders</w:t>
+      </w:r>
+      <w:r>
+        <w:t xml:space="preserve">”</w:t>
+      </w:r>
+      <w:r>
+        <w:t xml:space="preserve">!).</w:t>
       </w:r>
     </w:p>
     <w:p>
@@ -5288,7 +5479,7 @@
         <w:pStyle w:val="FirstParagraph"/>
       </w:pPr>
       <w:r>
-        <w:t xml:space="preserve">Explain whether it is safe to interpret the main effects.</w:t>
+        <w:t xml:space="preserve">Explain whether or not it is safe interpreting the main effects of city status and region. In other words, I am asking if city status has a consistent effect across the regions, and if the rank order of the regions is the same in cities and non-cities.</w:t>
       </w:r>
     </w:p>
     <w:p>
@@ -5314,7 +5505,7 @@
         <w:pStyle w:val="FirstParagraph"/>
       </w:pPr>
       <w:r>
-        <w:t xml:space="preserve">Two-way ANOVA output.</w:t>
+        <w:t xml:space="preserve">Have R print to the console the results of the two-way ANOVA.</w:t>
       </w:r>
     </w:p>
     <w:p>
@@ -5570,7 +5761,7 @@
         <w:pStyle w:val="FirstParagraph"/>
       </w:pPr>
       <w:r>
-        <w:t xml:space="preserve">Calculate partial omega squared for each effect.</w:t>
+        <w:t xml:space="preserve">Calculate ω²_partial for each effect.</w:t>
       </w:r>
     </w:p>
     <w:p>
@@ -6337,7 +6528,7 @@
         <w:pStyle w:val="FirstParagraph"/>
       </w:pPr>
       <w:r>
-        <w:t xml:space="preserve">Write up the results of the omnibus test.</w:t>
+        <w:t xml:space="preserve">Write up the results of the omnibus test as you would for publication.</w:t>
       </w:r>
     </w:p>
     <w:p>
@@ -6349,13 +6540,13 @@
       </w:r>
     </w:p>
     <w:bookmarkEnd w:id="41"/>
-    <w:bookmarkStart w:id="42" w:name="problem-17-0-pts"/>
+    <w:bookmarkStart w:id="42" w:name="problem-17-0-points"/>
     <w:p>
       <w:pPr>
         <w:pStyle w:val="Heading2"/>
       </w:pPr>
       <w:r>
-        <w:t xml:space="preserve">Problem 17 (0 pts)</w:t>
+        <w:t xml:space="preserve">Problem 17 (0 points)</w:t>
       </w:r>
     </w:p>
     <w:p>
@@ -6363,7 +6554,7 @@
         <w:pStyle w:val="FirstParagraph"/>
       </w:pPr>
       <w:r>
-        <w:t xml:space="preserve">Upload this document to Canvas and verify the submission.</w:t>
+        <w:t xml:space="preserve">Upload your this document to Canvas. Double-check your submission to make sure it took.</w:t>
       </w:r>
     </w:p>
     <w:bookmarkEnd w:id="42"/>

</xml_diff>